<commit_message>
added a lot of audio files
</commit_message>
<xml_diff>
--- a/files/verbes/Voix pour les langues.docx
+++ b/files/verbes/Voix pour les langues.docx
@@ -119,6 +119,12 @@
           <w:lang w:val="de-AT"/>
         </w:rPr>
       </w:pPr>
+      <w:r>
+        <w:rPr>
+          <w:lang w:val="de-AT"/>
+        </w:rPr>
+        <w:t>/</w:t>
+      </w:r>
       <w:proofErr w:type="spellStart"/>
       <w:r>
         <w:rPr>

</xml_diff>